<commit_message>
Cập nhật ngày 5/10
</commit_message>
<xml_diff>
--- a/Doc/Gioithieu.docx
+++ b/Doc/Gioithieu.docx
@@ -207,6 +207,28 @@
     </w:p>
     <w:p>
       <w:pPr>
+        <w:pStyle w:val="ListParagraph"/>
+        <w:numPr>
+          <w:ilvl w:val="0"/>
+          <w:numId w:val="6"/>
+        </w:numPr>
+        <w:rPr>
+          <w:rFonts w:ascii="Times New Roman" w:eastAsiaTheme="majorEastAsia" w:hAnsi="Times New Roman" w:cs="Times New Roman"/>
+          <w:b/>
+          <w:sz w:val="28"/>
+        </w:rPr>
+      </w:pPr>
+      <w:r>
+        <w:rPr>
+          <w:rFonts w:ascii="Times New Roman" w:eastAsiaTheme="majorEastAsia" w:hAnsi="Times New Roman" w:cs="Times New Roman"/>
+          <w:b/>
+          <w:sz w:val="28"/>
+        </w:rPr>
+        <w:t>Giới thiệu</w:t>
+      </w:r>
+    </w:p>
+    <w:p>
+      <w:pPr>
         <w:jc w:val="both"/>
         <w:rPr>
           <w:rFonts w:ascii="Times New Roman" w:hAnsi="Times New Roman" w:cs="Times New Roman"/>
@@ -221,7 +243,7 @@
           <w:rFonts w:ascii="Times New Roman" w:eastAsiaTheme="majorEastAsia" w:hAnsi="Times New Roman" w:cs="Times New Roman"/>
           <w:sz w:val="28"/>
         </w:rPr>
-        <w:t xml:space="preserve">  </w:t>
+        <w:t xml:space="preserve"> </w:t>
       </w:r>
       <w:r>
         <w:rPr>
@@ -518,6 +540,335 @@
           <w:shd w:val="clear" w:color="auto" w:fill="FFFFFF"/>
         </w:rPr>
         <w:t>n có.</w:t>
+      </w:r>
+    </w:p>
+    <w:p>
+      <w:pPr>
+        <w:pStyle w:val="ListParagraph"/>
+        <w:numPr>
+          <w:ilvl w:val="0"/>
+          <w:numId w:val="6"/>
+        </w:numPr>
+        <w:jc w:val="both"/>
+        <w:rPr>
+          <w:rFonts w:ascii="Times New Roman" w:hAnsi="Times New Roman" w:cs="Times New Roman"/>
+          <w:b/>
+          <w:color w:val="000000"/>
+          <w:sz w:val="28"/>
+          <w:szCs w:val="18"/>
+          <w:shd w:val="clear" w:color="auto" w:fill="FFFFFF"/>
+        </w:rPr>
+      </w:pPr>
+      <w:r>
+        <w:rPr>
+          <w:rFonts w:ascii="Times New Roman" w:hAnsi="Times New Roman" w:cs="Times New Roman"/>
+          <w:b/>
+          <w:color w:val="000000"/>
+          <w:sz w:val="28"/>
+          <w:szCs w:val="18"/>
+          <w:shd w:val="clear" w:color="auto" w:fill="FFFFFF"/>
+        </w:rPr>
+        <w:t>Phạm vi đề tài</w:t>
+      </w:r>
+    </w:p>
+    <w:p>
+      <w:pPr>
+        <w:pStyle w:val="ListParagraph"/>
+        <w:jc w:val="both"/>
+        <w:rPr>
+          <w:rFonts w:ascii="Times New Roman" w:hAnsi="Times New Roman" w:cs="Times New Roman"/>
+          <w:color w:val="000000"/>
+          <w:sz w:val="28"/>
+          <w:szCs w:val="18"/>
+          <w:shd w:val="clear" w:color="auto" w:fill="FFFFFF"/>
+        </w:rPr>
+      </w:pPr>
+      <w:r>
+        <w:rPr>
+          <w:rFonts w:ascii="Times New Roman" w:hAnsi="Times New Roman" w:cs="Times New Roman"/>
+          <w:color w:val="000000"/>
+          <w:sz w:val="28"/>
+          <w:szCs w:val="18"/>
+          <w:shd w:val="clear" w:color="auto" w:fill="FFFFFF"/>
+        </w:rPr>
+        <w:t>Đề tài được triển khai theo 2 giai đoạn:</w:t>
+      </w:r>
+    </w:p>
+    <w:p>
+      <w:pPr>
+        <w:pStyle w:val="ListParagraph"/>
+        <w:numPr>
+          <w:ilvl w:val="0"/>
+          <w:numId w:val="5"/>
+        </w:numPr>
+        <w:jc w:val="both"/>
+        <w:rPr>
+          <w:rFonts w:ascii="Times New Roman" w:hAnsi="Times New Roman" w:cs="Times New Roman"/>
+          <w:color w:val="000000"/>
+          <w:sz w:val="28"/>
+          <w:szCs w:val="18"/>
+          <w:shd w:val="clear" w:color="auto" w:fill="FFFFFF"/>
+        </w:rPr>
+      </w:pPr>
+      <w:r>
+        <w:rPr>
+          <w:rFonts w:ascii="Times New Roman" w:hAnsi="Times New Roman" w:cs="Times New Roman"/>
+          <w:color w:val="000000"/>
+          <w:sz w:val="28"/>
+          <w:szCs w:val="18"/>
+          <w:shd w:val="clear" w:color="auto" w:fill="FFFFFF"/>
+        </w:rPr>
+        <w:t xml:space="preserve">Giai đoạn 1: </w:t>
+      </w:r>
+      <w:r>
+        <w:rPr>
+          <w:rFonts w:ascii="Times New Roman" w:hAnsi="Times New Roman" w:cs="Times New Roman"/>
+          <w:color w:val="000000"/>
+          <w:sz w:val="28"/>
+          <w:szCs w:val="18"/>
+          <w:shd w:val="clear" w:color="auto" w:fill="FFFFFF"/>
+        </w:rPr>
+        <w:t xml:space="preserve">Quy mô Hội Sinh Viên trường, </w:t>
+      </w:r>
+      <w:r>
+        <w:rPr>
+          <w:rFonts w:ascii="Times New Roman" w:hAnsi="Times New Roman" w:cs="Times New Roman"/>
+          <w:color w:val="000000"/>
+          <w:sz w:val="28"/>
+          <w:szCs w:val="18"/>
+          <w:shd w:val="clear" w:color="auto" w:fill="FFFFFF"/>
+        </w:rPr>
+        <w:t>xây dựng cơ sở dữ liệ</w:t>
+      </w:r>
+      <w:r>
+        <w:rPr>
+          <w:rFonts w:ascii="Times New Roman" w:hAnsi="Times New Roman" w:cs="Times New Roman"/>
+          <w:color w:val="000000"/>
+          <w:sz w:val="28"/>
+          <w:szCs w:val="18"/>
+          <w:shd w:val="clear" w:color="auto" w:fill="FFFFFF"/>
+        </w:rPr>
+        <w:t>u sinh viên đầy đủ</w:t>
+      </w:r>
+      <w:r>
+        <w:rPr>
+          <w:rFonts w:ascii="Times New Roman" w:hAnsi="Times New Roman" w:cs="Times New Roman"/>
+          <w:color w:val="000000"/>
+          <w:sz w:val="28"/>
+          <w:szCs w:val="18"/>
+          <w:shd w:val="clear" w:color="auto" w:fill="FFFFFF"/>
+        </w:rPr>
+        <w:t xml:space="preserve"> và phần mềm quản lý cơ sở dữ liệu chỉ do Hội Sinh Viên trường sử dụng.</w:t>
+      </w:r>
+    </w:p>
+    <w:p>
+      <w:pPr>
+        <w:pStyle w:val="ListParagraph"/>
+        <w:numPr>
+          <w:ilvl w:val="0"/>
+          <w:numId w:val="5"/>
+        </w:numPr>
+        <w:jc w:val="both"/>
+        <w:rPr>
+          <w:rFonts w:ascii="Times New Roman" w:hAnsi="Times New Roman" w:cs="Times New Roman"/>
+          <w:color w:val="000000"/>
+          <w:sz w:val="28"/>
+          <w:szCs w:val="18"/>
+          <w:shd w:val="clear" w:color="auto" w:fill="FFFFFF"/>
+        </w:rPr>
+      </w:pPr>
+      <w:r>
+        <w:rPr>
+          <w:rFonts w:ascii="Times New Roman" w:hAnsi="Times New Roman" w:cs="Times New Roman"/>
+          <w:color w:val="000000"/>
+          <w:sz w:val="28"/>
+          <w:szCs w:val="18"/>
+          <w:shd w:val="clear" w:color="auto" w:fill="FFFFFF"/>
+        </w:rPr>
+        <w:lastRenderedPageBreak/>
+        <w:t xml:space="preserve">Giai đoạn 2: </w:t>
+      </w:r>
+      <w:r>
+        <w:rPr>
+          <w:rFonts w:ascii="Times New Roman" w:hAnsi="Times New Roman" w:cs="Times New Roman"/>
+          <w:color w:val="000000"/>
+          <w:sz w:val="28"/>
+          <w:szCs w:val="18"/>
+          <w:shd w:val="clear" w:color="auto" w:fill="FFFFFF"/>
+        </w:rPr>
+        <w:t xml:space="preserve">Quy mô toàn trường, </w:t>
+      </w:r>
+      <w:r>
+        <w:rPr>
+          <w:rFonts w:ascii="Times New Roman" w:hAnsi="Times New Roman" w:cs="Times New Roman"/>
+          <w:color w:val="000000"/>
+          <w:sz w:val="28"/>
+          <w:szCs w:val="18"/>
+          <w:shd w:val="clear" w:color="auto" w:fill="FFFFFF"/>
+        </w:rPr>
+        <w:t xml:space="preserve">phát triển hệ thống thông tin đồng bộ giữa Hội Sinh Viên và các LCH viện. Các đơn vị </w:t>
+      </w:r>
+      <w:r>
+        <w:rPr>
+          <w:rFonts w:ascii="Times New Roman" w:hAnsi="Times New Roman" w:cs="Times New Roman"/>
+          <w:color w:val="000000"/>
+          <w:sz w:val="28"/>
+          <w:szCs w:val="18"/>
+          <w:shd w:val="clear" w:color="auto" w:fill="FFFFFF"/>
+        </w:rPr>
+        <w:t>trực tiếp tham gia quản lý không cần thông qua Hội Sinh Viên trường</w:t>
+      </w:r>
+    </w:p>
+    <w:p>
+      <w:pPr>
+        <w:pStyle w:val="ListParagraph"/>
+        <w:numPr>
+          <w:ilvl w:val="0"/>
+          <w:numId w:val="6"/>
+        </w:numPr>
+        <w:jc w:val="both"/>
+        <w:rPr>
+          <w:rFonts w:ascii="Times New Roman" w:hAnsi="Times New Roman" w:cs="Times New Roman"/>
+          <w:b/>
+          <w:color w:val="000000"/>
+          <w:sz w:val="28"/>
+          <w:szCs w:val="18"/>
+          <w:shd w:val="clear" w:color="auto" w:fill="FFFFFF"/>
+        </w:rPr>
+      </w:pPr>
+      <w:r>
+        <w:rPr>
+          <w:rFonts w:ascii="Times New Roman" w:hAnsi="Times New Roman" w:cs="Times New Roman"/>
+          <w:b/>
+          <w:color w:val="000000"/>
+          <w:sz w:val="28"/>
+          <w:szCs w:val="18"/>
+          <w:shd w:val="clear" w:color="auto" w:fill="FFFFFF"/>
+        </w:rPr>
+        <w:t>Yêu cầu</w:t>
+      </w:r>
+      <w:r>
+        <w:rPr>
+          <w:rFonts w:ascii="Times New Roman" w:hAnsi="Times New Roman" w:cs="Times New Roman"/>
+          <w:b/>
+          <w:color w:val="000000"/>
+          <w:sz w:val="28"/>
+          <w:szCs w:val="18"/>
+          <w:shd w:val="clear" w:color="auto" w:fill="FFFFFF"/>
+        </w:rPr>
+        <w:t xml:space="preserve"> phần mềm</w:t>
+      </w:r>
+    </w:p>
+    <w:p>
+      <w:pPr>
+        <w:pStyle w:val="ListParagraph"/>
+        <w:numPr>
+          <w:ilvl w:val="0"/>
+          <w:numId w:val="4"/>
+        </w:numPr>
+        <w:jc w:val="both"/>
+        <w:rPr>
+          <w:rFonts w:ascii="Times New Roman" w:hAnsi="Times New Roman" w:cs="Times New Roman"/>
+          <w:b/>
+          <w:color w:val="000000"/>
+          <w:sz w:val="28"/>
+          <w:szCs w:val="18"/>
+          <w:shd w:val="clear" w:color="auto" w:fill="FFFFFF"/>
+        </w:rPr>
+      </w:pPr>
+      <w:r>
+        <w:rPr>
+          <w:rFonts w:ascii="Times New Roman" w:hAnsi="Times New Roman" w:cs="Times New Roman"/>
+          <w:color w:val="000000"/>
+          <w:sz w:val="28"/>
+          <w:szCs w:val="18"/>
+          <w:shd w:val="clear" w:color="auto" w:fill="FFFFFF"/>
+        </w:rPr>
+        <w:t>Quản lý sinh viên trong trường phân cấp từ trường – viện – lớp.</w:t>
+      </w:r>
+    </w:p>
+    <w:p>
+      <w:pPr>
+        <w:pStyle w:val="ListParagraph"/>
+        <w:numPr>
+          <w:ilvl w:val="0"/>
+          <w:numId w:val="4"/>
+        </w:numPr>
+        <w:jc w:val="both"/>
+        <w:rPr>
+          <w:rFonts w:ascii="Times New Roman" w:hAnsi="Times New Roman" w:cs="Times New Roman"/>
+          <w:b/>
+          <w:color w:val="000000"/>
+          <w:sz w:val="28"/>
+          <w:szCs w:val="18"/>
+          <w:shd w:val="clear" w:color="auto" w:fill="FFFFFF"/>
+        </w:rPr>
+      </w:pPr>
+      <w:r>
+        <w:rPr>
+          <w:rFonts w:ascii="Times New Roman" w:hAnsi="Times New Roman" w:cs="Times New Roman"/>
+          <w:color w:val="000000"/>
+          <w:sz w:val="28"/>
+          <w:szCs w:val="18"/>
+          <w:shd w:val="clear" w:color="auto" w:fill="FFFFFF"/>
+        </w:rPr>
+        <w:t>Quản lý hoạt động của các đơn vị LCH viện và các ban chuyên môn</w:t>
+      </w:r>
+    </w:p>
+    <w:p>
+      <w:pPr>
+        <w:pStyle w:val="ListParagraph"/>
+        <w:numPr>
+          <w:ilvl w:val="0"/>
+          <w:numId w:val="4"/>
+        </w:numPr>
+        <w:jc w:val="both"/>
+        <w:rPr>
+          <w:rFonts w:ascii="Times New Roman" w:hAnsi="Times New Roman" w:cs="Times New Roman"/>
+          <w:b/>
+          <w:color w:val="000000"/>
+          <w:sz w:val="28"/>
+          <w:szCs w:val="18"/>
+          <w:shd w:val="clear" w:color="auto" w:fill="FFFFFF"/>
+        </w:rPr>
+      </w:pPr>
+      <w:r>
+        <w:rPr>
+          <w:rFonts w:ascii="Times New Roman" w:hAnsi="Times New Roman" w:cs="Times New Roman"/>
+          <w:color w:val="000000"/>
+          <w:sz w:val="28"/>
+          <w:szCs w:val="18"/>
+          <w:shd w:val="clear" w:color="auto" w:fill="FFFFFF"/>
+        </w:rPr>
+        <w:t>Quản lý hoạt động của các đơn vị trực thuộc như các câu lạc bộ, đội tình nguyện</w:t>
+      </w:r>
+    </w:p>
+    <w:p>
+      <w:pPr>
+        <w:pStyle w:val="ListParagraph"/>
+        <w:numPr>
+          <w:ilvl w:val="0"/>
+          <w:numId w:val="4"/>
+        </w:numPr>
+        <w:jc w:val="both"/>
+        <w:rPr>
+          <w:rFonts w:ascii="Times New Roman" w:hAnsi="Times New Roman" w:cs="Times New Roman"/>
+          <w:b/>
+          <w:color w:val="000000"/>
+          <w:sz w:val="28"/>
+          <w:szCs w:val="18"/>
+          <w:shd w:val="clear" w:color="auto" w:fill="FFFFFF"/>
+        </w:rPr>
+      </w:pPr>
+      <w:r>
+        <w:rPr>
+          <w:rFonts w:ascii="Times New Roman" w:hAnsi="Times New Roman" w:cs="Times New Roman"/>
+          <w:color w:val="000000"/>
+          <w:sz w:val="28"/>
+          <w:szCs w:val="18"/>
+          <w:shd w:val="clear" w:color="auto" w:fill="FFFFFF"/>
+        </w:rPr>
+        <w:t>Tổ chức lưu trữ dữ liệu theo từng năm</w:t>
       </w:r>
     </w:p>
     <w:p>
@@ -546,30 +897,29 @@
           <w:szCs w:val="18"/>
           <w:shd w:val="clear" w:color="auto" w:fill="FFFFFF"/>
         </w:rPr>
-        <w:t>Phạm vi đề tài</w:t>
-      </w:r>
-    </w:p>
-    <w:p>
-      <w:pPr>
-        <w:pStyle w:val="ListParagraph"/>
-        <w:jc w:val="both"/>
-        <w:rPr>
-          <w:rFonts w:ascii="Times New Roman" w:hAnsi="Times New Roman" w:cs="Times New Roman"/>
-          <w:color w:val="000000"/>
-          <w:sz w:val="28"/>
-          <w:szCs w:val="18"/>
-          <w:shd w:val="clear" w:color="auto" w:fill="FFFFFF"/>
-        </w:rPr>
-      </w:pPr>
-      <w:r>
-        <w:rPr>
-          <w:rFonts w:ascii="Times New Roman" w:hAnsi="Times New Roman" w:cs="Times New Roman"/>
-          <w:color w:val="000000"/>
-          <w:sz w:val="28"/>
-          <w:szCs w:val="18"/>
-          <w:shd w:val="clear" w:color="auto" w:fill="FFFFFF"/>
-        </w:rPr>
-        <w:t>Đề tài được triển khai theo 2 giai đoạn:</w:t>
+        <w:t>Mô tả</w:t>
+      </w:r>
+      <w:r>
+        <w:rPr>
+          <w:rFonts w:ascii="Times New Roman" w:hAnsi="Times New Roman" w:cs="Times New Roman"/>
+          <w:b/>
+          <w:color w:val="000000"/>
+          <w:sz w:val="28"/>
+          <w:szCs w:val="18"/>
+          <w:shd w:val="clear" w:color="auto" w:fill="FFFFFF"/>
+        </w:rPr>
+        <w:t xml:space="preserve"> </w:t>
+      </w:r>
+      <w:r>
+        <w:rPr>
+          <w:rFonts w:ascii="Times New Roman" w:hAnsi="Times New Roman" w:cs="Times New Roman"/>
+          <w:b/>
+          <w:color w:val="000000"/>
+          <w:sz w:val="28"/>
+          <w:szCs w:val="18"/>
+          <w:shd w:val="clear" w:color="auto" w:fill="FFFFFF"/>
+        </w:rPr>
+        <w:t>phần mềm</w:t>
       </w:r>
     </w:p>
     <w:p>
@@ -577,66 +927,28 @@
         <w:pStyle w:val="ListParagraph"/>
         <w:numPr>
           <w:ilvl w:val="0"/>
-          <w:numId w:val="5"/>
+          <w:numId w:val="7"/>
         </w:numPr>
         <w:jc w:val="both"/>
         <w:rPr>
           <w:rFonts w:ascii="Times New Roman" w:hAnsi="Times New Roman" w:cs="Times New Roman"/>
-          <w:color w:val="000000"/>
-          <w:sz w:val="28"/>
-          <w:szCs w:val="18"/>
-          <w:shd w:val="clear" w:color="auto" w:fill="FFFFFF"/>
-        </w:rPr>
-      </w:pPr>
-      <w:r>
-        <w:rPr>
-          <w:rFonts w:ascii="Times New Roman" w:hAnsi="Times New Roman" w:cs="Times New Roman"/>
-          <w:color w:val="000000"/>
-          <w:sz w:val="28"/>
-          <w:szCs w:val="18"/>
-          <w:shd w:val="clear" w:color="auto" w:fill="FFFFFF"/>
-        </w:rPr>
-        <w:t xml:space="preserve">Giai đoạn 1: </w:t>
-      </w:r>
-      <w:r>
-        <w:rPr>
-          <w:rFonts w:ascii="Times New Roman" w:hAnsi="Times New Roman" w:cs="Times New Roman"/>
-          <w:color w:val="000000"/>
-          <w:sz w:val="28"/>
-          <w:szCs w:val="18"/>
-          <w:shd w:val="clear" w:color="auto" w:fill="FFFFFF"/>
-        </w:rPr>
-        <w:t xml:space="preserve">Quy mô Hội Sinh Viên trường, </w:t>
-      </w:r>
-      <w:r>
-        <w:rPr>
-          <w:rFonts w:ascii="Times New Roman" w:hAnsi="Times New Roman" w:cs="Times New Roman"/>
-          <w:color w:val="000000"/>
-          <w:sz w:val="28"/>
-          <w:szCs w:val="18"/>
-          <w:shd w:val="clear" w:color="auto" w:fill="FFFFFF"/>
-        </w:rPr>
-        <w:t>xây dựng cơ sở dữ liệ</w:t>
-      </w:r>
-      <w:r>
-        <w:rPr>
-          <w:rFonts w:ascii="Times New Roman" w:hAnsi="Times New Roman" w:cs="Times New Roman"/>
-          <w:color w:val="000000"/>
-          <w:sz w:val="28"/>
-          <w:szCs w:val="18"/>
-          <w:shd w:val="clear" w:color="auto" w:fill="FFFFFF"/>
-        </w:rPr>
-        <w:t>u sinh viên đầy đủ</w:t>
-      </w:r>
-      <w:r>
-        <w:rPr>
-          <w:rFonts w:ascii="Times New Roman" w:hAnsi="Times New Roman" w:cs="Times New Roman"/>
-          <w:color w:val="000000"/>
-          <w:sz w:val="28"/>
-          <w:szCs w:val="18"/>
-          <w:shd w:val="clear" w:color="auto" w:fill="FFFFFF"/>
-        </w:rPr>
-        <w:t xml:space="preserve"> và phần mềm quản lý cơ sở dữ liệu chỉ do Hội Sinh Viên trường sử dụng.</w:t>
+          <w:b/>
+          <w:color w:val="000000"/>
+          <w:sz w:val="28"/>
+          <w:szCs w:val="18"/>
+          <w:shd w:val="clear" w:color="auto" w:fill="FFFFFF"/>
+        </w:rPr>
+      </w:pPr>
+      <w:r>
+        <w:rPr>
+          <w:rFonts w:ascii="Times New Roman" w:hAnsi="Times New Roman" w:cs="Times New Roman"/>
+          <w:b/>
+          <w:color w:val="000000"/>
+          <w:sz w:val="28"/>
+          <w:szCs w:val="18"/>
+          <w:shd w:val="clear" w:color="auto" w:fill="FFFFFF"/>
+        </w:rPr>
+        <w:t>Phân quyền người dùng</w:t>
       </w:r>
     </w:p>
     <w:p>
@@ -644,57 +956,37 @@
         <w:pStyle w:val="ListParagraph"/>
         <w:numPr>
           <w:ilvl w:val="0"/>
-          <w:numId w:val="5"/>
+          <w:numId w:val="8"/>
         </w:numPr>
         <w:jc w:val="both"/>
         <w:rPr>
           <w:rFonts w:ascii="Times New Roman" w:hAnsi="Times New Roman" w:cs="Times New Roman"/>
-          <w:color w:val="000000"/>
-          <w:sz w:val="28"/>
-          <w:szCs w:val="18"/>
-          <w:shd w:val="clear" w:color="auto" w:fill="FFFFFF"/>
-        </w:rPr>
-      </w:pPr>
-      <w:r>
-        <w:rPr>
-          <w:rFonts w:ascii="Times New Roman" w:hAnsi="Times New Roman" w:cs="Times New Roman"/>
-          <w:color w:val="000000"/>
-          <w:sz w:val="28"/>
-          <w:szCs w:val="18"/>
-          <w:shd w:val="clear" w:color="auto" w:fill="FFFFFF"/>
-        </w:rPr>
-        <w:lastRenderedPageBreak/>
-        <w:t xml:space="preserve">Giai đoạn 2: </w:t>
-      </w:r>
-      <w:r>
-        <w:rPr>
-          <w:rFonts w:ascii="Times New Roman" w:hAnsi="Times New Roman" w:cs="Times New Roman"/>
-          <w:color w:val="000000"/>
-          <w:sz w:val="28"/>
-          <w:szCs w:val="18"/>
-          <w:shd w:val="clear" w:color="auto" w:fill="FFFFFF"/>
-        </w:rPr>
-        <w:t xml:space="preserve">Quy mô toàn trường, </w:t>
-      </w:r>
-      <w:r>
-        <w:rPr>
-          <w:rFonts w:ascii="Times New Roman" w:hAnsi="Times New Roman" w:cs="Times New Roman"/>
-          <w:color w:val="000000"/>
-          <w:sz w:val="28"/>
-          <w:szCs w:val="18"/>
-          <w:shd w:val="clear" w:color="auto" w:fill="FFFFFF"/>
-        </w:rPr>
-        <w:t xml:space="preserve">phát triển hệ thống thông tin đồng bộ giữa Hội Sinh Viên và các LCH viện. Các đơn vị </w:t>
-      </w:r>
-      <w:r>
-        <w:rPr>
-          <w:rFonts w:ascii="Times New Roman" w:hAnsi="Times New Roman" w:cs="Times New Roman"/>
-          <w:color w:val="000000"/>
-          <w:sz w:val="28"/>
-          <w:szCs w:val="18"/>
-          <w:shd w:val="clear" w:color="auto" w:fill="FFFFFF"/>
-        </w:rPr>
-        <w:t>trực tiếp tham gia quản lý không cần thông qua Hội Sinh Viên trường</w:t>
+          <w:b/>
+          <w:color w:val="000000"/>
+          <w:sz w:val="28"/>
+          <w:szCs w:val="18"/>
+          <w:shd w:val="clear" w:color="auto" w:fill="FFFFFF"/>
+        </w:rPr>
+      </w:pPr>
+      <w:r>
+        <w:rPr>
+          <w:rFonts w:ascii="Times New Roman" w:hAnsi="Times New Roman" w:cs="Times New Roman"/>
+          <w:color w:val="000000"/>
+          <w:sz w:val="28"/>
+          <w:szCs w:val="18"/>
+          <w:shd w:val="clear" w:color="auto" w:fill="FFFFFF"/>
+        </w:rPr>
+        <w:t>Đăng nhập:</w:t>
+      </w:r>
+      <w:r>
+        <w:rPr>
+          <w:rFonts w:ascii="Times New Roman" w:hAnsi="Times New Roman" w:cs="Times New Roman"/>
+          <w:color w:val="000000"/>
+          <w:sz w:val="28"/>
+          <w:szCs w:val="18"/>
+          <w:shd w:val="clear" w:color="auto" w:fill="FFFFFF"/>
+        </w:rPr>
+        <w:t xml:space="preserve"> Đăng nhập bằng username được cấp trước</w:t>
       </w:r>
     </w:p>
     <w:p>
@@ -702,7 +994,7 @@
         <w:pStyle w:val="ListParagraph"/>
         <w:numPr>
           <w:ilvl w:val="0"/>
-          <w:numId w:val="2"/>
+          <w:numId w:val="7"/>
         </w:numPr>
         <w:jc w:val="both"/>
         <w:rPr>
@@ -723,16 +1015,635 @@
           <w:szCs w:val="18"/>
           <w:shd w:val="clear" w:color="auto" w:fill="FFFFFF"/>
         </w:rPr>
-        <w:t>Mô tả</w:t>
+        <w:t>Mô tả chi tiết chức năng</w:t>
       </w:r>
     </w:p>
+    <w:tbl>
+      <w:tblPr>
+        <w:tblStyle w:val="TableGrid"/>
+        <w:tblW w:w="0" w:type="auto"/>
+        <w:tblInd w:w="715" w:type="dxa"/>
+        <w:tblLook w:val="04A0" w:firstRow="1" w:lastRow="0" w:firstColumn="1" w:lastColumn="0" w:noHBand="0" w:noVBand="1"/>
+      </w:tblPr>
+      <w:tblGrid>
+        <w:gridCol w:w="1980"/>
+        <w:gridCol w:w="6655"/>
+      </w:tblGrid>
+      <w:tr>
+        <w:tc>
+          <w:tcPr>
+            <w:tcW w:w="1980" w:type="dxa"/>
+          </w:tcPr>
+          <w:p>
+            <w:pPr>
+              <w:pStyle w:val="ListParagraph"/>
+              <w:ind w:left="0"/>
+              <w:rPr>
+                <w:rFonts w:ascii="Times New Roman" w:hAnsi="Times New Roman" w:cs="Times New Roman"/>
+                <w:b/>
+                <w:color w:val="000000"/>
+                <w:sz w:val="28"/>
+                <w:szCs w:val="18"/>
+                <w:shd w:val="clear" w:color="auto" w:fill="FFFFFF"/>
+              </w:rPr>
+            </w:pPr>
+            <w:r>
+              <w:rPr>
+                <w:rFonts w:ascii="Times New Roman" w:hAnsi="Times New Roman" w:cs="Times New Roman"/>
+                <w:b/>
+                <w:color w:val="000000"/>
+                <w:sz w:val="28"/>
+                <w:szCs w:val="18"/>
+                <w:shd w:val="clear" w:color="auto" w:fill="FFFFFF"/>
+              </w:rPr>
+              <w:t>Đăng nhập</w:t>
+            </w:r>
+          </w:p>
+        </w:tc>
+        <w:tc>
+          <w:tcPr>
+            <w:tcW w:w="6655" w:type="dxa"/>
+          </w:tcPr>
+          <w:p>
+            <w:pPr>
+              <w:pStyle w:val="ListParagraph"/>
+              <w:ind w:left="0"/>
+              <w:jc w:val="both"/>
+              <w:rPr>
+                <w:rFonts w:ascii="Times New Roman" w:hAnsi="Times New Roman" w:cs="Times New Roman"/>
+                <w:color w:val="000000"/>
+                <w:sz w:val="28"/>
+                <w:szCs w:val="18"/>
+                <w:shd w:val="clear" w:color="auto" w:fill="FFFFFF"/>
+              </w:rPr>
+            </w:pPr>
+            <w:r>
+              <w:rPr>
+                <w:rFonts w:ascii="Times New Roman" w:hAnsi="Times New Roman" w:cs="Times New Roman"/>
+                <w:color w:val="000000"/>
+                <w:sz w:val="28"/>
+                <w:szCs w:val="18"/>
+                <w:shd w:val="clear" w:color="auto" w:fill="FFFFFF"/>
+              </w:rPr>
+              <w:t>Đăng nhập bằng username được cấp phát trước bởi ban quản trị</w:t>
+            </w:r>
+          </w:p>
+        </w:tc>
+      </w:tr>
+      <w:tr>
+        <w:tc>
+          <w:tcPr>
+            <w:tcW w:w="1980" w:type="dxa"/>
+          </w:tcPr>
+          <w:p>
+            <w:pPr>
+              <w:pStyle w:val="ListParagraph"/>
+              <w:ind w:left="0"/>
+              <w:rPr>
+                <w:rFonts w:ascii="Times New Roman" w:hAnsi="Times New Roman" w:cs="Times New Roman"/>
+                <w:b/>
+                <w:color w:val="000000"/>
+                <w:sz w:val="28"/>
+                <w:szCs w:val="18"/>
+                <w:shd w:val="clear" w:color="auto" w:fill="FFFFFF"/>
+              </w:rPr>
+            </w:pPr>
+            <w:r>
+              <w:rPr>
+                <w:rFonts w:ascii="Times New Roman" w:hAnsi="Times New Roman" w:cs="Times New Roman"/>
+                <w:b/>
+                <w:color w:val="000000"/>
+                <w:sz w:val="28"/>
+                <w:szCs w:val="18"/>
+                <w:shd w:val="clear" w:color="auto" w:fill="FFFFFF"/>
+              </w:rPr>
+              <w:t>Nhập, xuất dữ liệu</w:t>
+            </w:r>
+          </w:p>
+        </w:tc>
+        <w:tc>
+          <w:tcPr>
+            <w:tcW w:w="6655" w:type="dxa"/>
+          </w:tcPr>
+          <w:p>
+            <w:pPr>
+              <w:pStyle w:val="ListParagraph"/>
+              <w:ind w:left="0"/>
+              <w:jc w:val="both"/>
+              <w:rPr>
+                <w:rFonts w:ascii="Times New Roman" w:hAnsi="Times New Roman" w:cs="Times New Roman"/>
+                <w:color w:val="000000"/>
+                <w:sz w:val="28"/>
+                <w:szCs w:val="18"/>
+                <w:shd w:val="clear" w:color="auto" w:fill="FFFFFF"/>
+              </w:rPr>
+            </w:pPr>
+            <w:r>
+              <w:rPr>
+                <w:rFonts w:ascii="Times New Roman" w:hAnsi="Times New Roman" w:cs="Times New Roman"/>
+                <w:color w:val="000000"/>
+                <w:sz w:val="28"/>
+                <w:szCs w:val="18"/>
+                <w:shd w:val="clear" w:color="auto" w:fill="FFFFFF"/>
+              </w:rPr>
+              <w:t>Hỗ trợ</w:t>
+            </w:r>
+            <w:r>
+              <w:rPr>
+                <w:rFonts w:ascii="Times New Roman" w:hAnsi="Times New Roman" w:cs="Times New Roman"/>
+                <w:color w:val="000000"/>
+                <w:sz w:val="28"/>
+                <w:szCs w:val="18"/>
+                <w:shd w:val="clear" w:color="auto" w:fill="FFFFFF"/>
+              </w:rPr>
+              <w:t xml:space="preserve"> nhập</w:t>
+            </w:r>
+            <w:r>
+              <w:rPr>
+                <w:rFonts w:ascii="Times New Roman" w:hAnsi="Times New Roman" w:cs="Times New Roman"/>
+                <w:color w:val="000000"/>
+                <w:sz w:val="28"/>
+                <w:szCs w:val="18"/>
+                <w:shd w:val="clear" w:color="auto" w:fill="FFFFFF"/>
+              </w:rPr>
+              <w:t>, sửa đổi</w:t>
+            </w:r>
+            <w:r>
+              <w:rPr>
+                <w:rFonts w:ascii="Times New Roman" w:hAnsi="Times New Roman" w:cs="Times New Roman"/>
+                <w:color w:val="000000"/>
+                <w:sz w:val="28"/>
+                <w:szCs w:val="18"/>
+                <w:shd w:val="clear" w:color="auto" w:fill="FFFFFF"/>
+              </w:rPr>
+              <w:t xml:space="preserve"> dữ liệu dưới</w:t>
+            </w:r>
+            <w:r>
+              <w:rPr>
+                <w:rFonts w:ascii="Times New Roman" w:hAnsi="Times New Roman" w:cs="Times New Roman"/>
+                <w:color w:val="000000"/>
+                <w:sz w:val="28"/>
+                <w:szCs w:val="18"/>
+                <w:shd w:val="clear" w:color="auto" w:fill="FFFFFF"/>
+              </w:rPr>
+              <w:t xml:space="preserve"> 2 hình thứ</w:t>
+            </w:r>
+            <w:r>
+              <w:rPr>
+                <w:rFonts w:ascii="Times New Roman" w:hAnsi="Times New Roman" w:cs="Times New Roman"/>
+                <w:color w:val="000000"/>
+                <w:sz w:val="28"/>
+                <w:szCs w:val="18"/>
+                <w:shd w:val="clear" w:color="auto" w:fill="FFFFFF"/>
+              </w:rPr>
+              <w:t>c:</w:t>
+            </w:r>
+          </w:p>
+          <w:p>
+            <w:pPr>
+              <w:pStyle w:val="ListParagraph"/>
+              <w:numPr>
+                <w:ilvl w:val="0"/>
+                <w:numId w:val="9"/>
+              </w:numPr>
+              <w:jc w:val="both"/>
+              <w:rPr>
+                <w:rFonts w:ascii="Times New Roman" w:hAnsi="Times New Roman" w:cs="Times New Roman"/>
+                <w:color w:val="000000"/>
+                <w:sz w:val="28"/>
+                <w:szCs w:val="18"/>
+                <w:shd w:val="clear" w:color="auto" w:fill="FFFFFF"/>
+              </w:rPr>
+            </w:pPr>
+            <w:r>
+              <w:rPr>
+                <w:rFonts w:ascii="Times New Roman" w:hAnsi="Times New Roman" w:cs="Times New Roman"/>
+                <w:color w:val="000000"/>
+                <w:sz w:val="28"/>
+                <w:szCs w:val="18"/>
+                <w:shd w:val="clear" w:color="auto" w:fill="FFFFFF"/>
+              </w:rPr>
+              <w:t>Nhập thủ công bằng tay</w:t>
+            </w:r>
+          </w:p>
+          <w:p>
+            <w:pPr>
+              <w:pStyle w:val="ListParagraph"/>
+              <w:numPr>
+                <w:ilvl w:val="0"/>
+                <w:numId w:val="9"/>
+              </w:numPr>
+              <w:jc w:val="both"/>
+              <w:rPr>
+                <w:rFonts w:ascii="Times New Roman" w:hAnsi="Times New Roman" w:cs="Times New Roman"/>
+                <w:color w:val="000000"/>
+                <w:sz w:val="28"/>
+                <w:szCs w:val="18"/>
+                <w:shd w:val="clear" w:color="auto" w:fill="FFFFFF"/>
+              </w:rPr>
+            </w:pPr>
+            <w:r>
+              <w:rPr>
+                <w:rFonts w:ascii="Times New Roman" w:hAnsi="Times New Roman" w:cs="Times New Roman"/>
+                <w:color w:val="000000"/>
+                <w:sz w:val="28"/>
+                <w:szCs w:val="18"/>
+                <w:shd w:val="clear" w:color="auto" w:fill="FFFFFF"/>
+              </w:rPr>
+              <w:t>Import từ file text, excel, word hoặc csv</w:t>
+            </w:r>
+          </w:p>
+          <w:p>
+            <w:pPr>
+              <w:jc w:val="both"/>
+              <w:rPr>
+                <w:rFonts w:ascii="Times New Roman" w:hAnsi="Times New Roman" w:cs="Times New Roman"/>
+                <w:color w:val="000000"/>
+                <w:sz w:val="28"/>
+                <w:szCs w:val="18"/>
+                <w:shd w:val="clear" w:color="auto" w:fill="FFFFFF"/>
+              </w:rPr>
+            </w:pPr>
+            <w:r>
+              <w:rPr>
+                <w:rFonts w:ascii="Times New Roman" w:hAnsi="Times New Roman" w:cs="Times New Roman"/>
+                <w:color w:val="000000"/>
+                <w:sz w:val="28"/>
+                <w:szCs w:val="18"/>
+                <w:shd w:val="clear" w:color="auto" w:fill="FFFFFF"/>
+              </w:rPr>
+              <w:t>Xuất kết quả truy vấn ra các định dạng file văn bản thông dụng như excel, word, …</w:t>
+            </w:r>
+          </w:p>
+        </w:tc>
+      </w:tr>
+      <w:tr>
+        <w:tc>
+          <w:tcPr>
+            <w:tcW w:w="1980" w:type="dxa"/>
+          </w:tcPr>
+          <w:p>
+            <w:pPr>
+              <w:pStyle w:val="ListParagraph"/>
+              <w:ind w:left="0"/>
+              <w:rPr>
+                <w:rFonts w:ascii="Times New Roman" w:hAnsi="Times New Roman" w:cs="Times New Roman"/>
+                <w:b/>
+                <w:color w:val="000000"/>
+                <w:sz w:val="28"/>
+                <w:szCs w:val="18"/>
+                <w:shd w:val="clear" w:color="auto" w:fill="FFFFFF"/>
+              </w:rPr>
+            </w:pPr>
+            <w:r>
+              <w:rPr>
+                <w:rFonts w:ascii="Times New Roman" w:hAnsi="Times New Roman" w:cs="Times New Roman"/>
+                <w:b/>
+                <w:color w:val="000000"/>
+                <w:sz w:val="28"/>
+                <w:szCs w:val="18"/>
+                <w:shd w:val="clear" w:color="auto" w:fill="FFFFFF"/>
+              </w:rPr>
+              <w:t>Tìm kiếm</w:t>
+            </w:r>
+          </w:p>
+        </w:tc>
+        <w:tc>
+          <w:tcPr>
+            <w:tcW w:w="6655" w:type="dxa"/>
+          </w:tcPr>
+          <w:p>
+            <w:pPr>
+              <w:pStyle w:val="ListParagraph"/>
+              <w:ind w:left="0"/>
+              <w:jc w:val="both"/>
+              <w:rPr>
+                <w:rFonts w:ascii="Times New Roman" w:hAnsi="Times New Roman" w:cs="Times New Roman"/>
+                <w:color w:val="000000"/>
+                <w:sz w:val="28"/>
+                <w:szCs w:val="18"/>
+                <w:shd w:val="clear" w:color="auto" w:fill="FFFFFF"/>
+              </w:rPr>
+            </w:pPr>
+            <w:r>
+              <w:rPr>
+                <w:rFonts w:ascii="Times New Roman" w:hAnsi="Times New Roman" w:cs="Times New Roman"/>
+                <w:color w:val="000000"/>
+                <w:sz w:val="28"/>
+                <w:szCs w:val="18"/>
+                <w:shd w:val="clear" w:color="auto" w:fill="FFFFFF"/>
+              </w:rPr>
+              <w:t>Tìm kiếm thông tin 1 sinh viên theo tên, mã số sinh viên</w:t>
+            </w:r>
+          </w:p>
+          <w:p>
+            <w:pPr>
+              <w:pStyle w:val="ListParagraph"/>
+              <w:ind w:left="0"/>
+              <w:jc w:val="both"/>
+              <w:rPr>
+                <w:rFonts w:ascii="Times New Roman" w:hAnsi="Times New Roman" w:cs="Times New Roman"/>
+                <w:color w:val="000000"/>
+                <w:sz w:val="28"/>
+                <w:szCs w:val="18"/>
+                <w:shd w:val="clear" w:color="auto" w:fill="FFFFFF"/>
+              </w:rPr>
+            </w:pPr>
+            <w:r>
+              <w:rPr>
+                <w:rFonts w:ascii="Times New Roman" w:hAnsi="Times New Roman" w:cs="Times New Roman"/>
+                <w:color w:val="000000"/>
+                <w:sz w:val="28"/>
+                <w:szCs w:val="18"/>
+                <w:shd w:val="clear" w:color="auto" w:fill="FFFFFF"/>
+              </w:rPr>
+              <w:t>Tìm kiếm thông tin 1 đơn vị theo mã đơn vị, tên đơn vị</w:t>
+            </w:r>
+          </w:p>
+          <w:p>
+            <w:pPr>
+              <w:pStyle w:val="ListParagraph"/>
+              <w:ind w:left="0"/>
+              <w:jc w:val="both"/>
+              <w:rPr>
+                <w:rFonts w:ascii="Times New Roman" w:hAnsi="Times New Roman" w:cs="Times New Roman"/>
+                <w:color w:val="000000"/>
+                <w:sz w:val="28"/>
+                <w:szCs w:val="18"/>
+                <w:shd w:val="clear" w:color="auto" w:fill="FFFFFF"/>
+              </w:rPr>
+            </w:pPr>
+            <w:r>
+              <w:rPr>
+                <w:rFonts w:ascii="Times New Roman" w:hAnsi="Times New Roman" w:cs="Times New Roman"/>
+                <w:color w:val="000000"/>
+                <w:sz w:val="28"/>
+                <w:szCs w:val="18"/>
+                <w:shd w:val="clear" w:color="auto" w:fill="FFFFFF"/>
+              </w:rPr>
+              <w:t xml:space="preserve">Hỗ trợ tìm kiếm nâng cao theo tên, viện, lớp, </w:t>
+            </w:r>
+            <w:r>
+              <w:rPr>
+                <w:rFonts w:ascii="Times New Roman" w:hAnsi="Times New Roman" w:cs="Times New Roman"/>
+                <w:color w:val="000000"/>
+                <w:sz w:val="28"/>
+                <w:szCs w:val="18"/>
+                <w:shd w:val="clear" w:color="auto" w:fill="FFFFFF"/>
+              </w:rPr>
+              <w:t xml:space="preserve">năm học </w:t>
+            </w:r>
+            <w:r>
+              <w:rPr>
+                <w:rFonts w:ascii="Times New Roman" w:hAnsi="Times New Roman" w:cs="Times New Roman"/>
+                <w:color w:val="000000"/>
+                <w:sz w:val="28"/>
+                <w:szCs w:val="18"/>
+                <w:shd w:val="clear" w:color="auto" w:fill="FFFFFF"/>
+              </w:rPr>
+              <w:t>hay đơn vị quản lý</w:t>
+            </w:r>
+          </w:p>
+        </w:tc>
+      </w:tr>
+      <w:tr>
+        <w:tc>
+          <w:tcPr>
+            <w:tcW w:w="1980" w:type="dxa"/>
+          </w:tcPr>
+          <w:p>
+            <w:pPr>
+              <w:pStyle w:val="ListParagraph"/>
+              <w:ind w:left="0"/>
+              <w:rPr>
+                <w:rFonts w:ascii="Times New Roman" w:hAnsi="Times New Roman" w:cs="Times New Roman"/>
+                <w:b/>
+                <w:color w:val="000000"/>
+                <w:sz w:val="28"/>
+                <w:szCs w:val="18"/>
+                <w:shd w:val="clear" w:color="auto" w:fill="FFFFFF"/>
+              </w:rPr>
+            </w:pPr>
+            <w:r>
+              <w:rPr>
+                <w:rFonts w:ascii="Times New Roman" w:hAnsi="Times New Roman" w:cs="Times New Roman"/>
+                <w:b/>
+                <w:color w:val="000000"/>
+                <w:sz w:val="28"/>
+                <w:szCs w:val="18"/>
+                <w:shd w:val="clear" w:color="auto" w:fill="FFFFFF"/>
+              </w:rPr>
+              <w:t>Thông k</w:t>
+            </w:r>
+            <w:r>
+              <w:rPr>
+                <w:rFonts w:ascii="Times New Roman" w:hAnsi="Times New Roman" w:cs="Times New Roman"/>
+                <w:b/>
+                <w:color w:val="000000"/>
+                <w:sz w:val="28"/>
+                <w:szCs w:val="18"/>
+                <w:shd w:val="clear" w:color="auto" w:fill="FFFFFF"/>
+              </w:rPr>
+              <w:t>ê</w:t>
+            </w:r>
+          </w:p>
+        </w:tc>
+        <w:tc>
+          <w:tcPr>
+            <w:tcW w:w="6655" w:type="dxa"/>
+          </w:tcPr>
+          <w:p>
+            <w:pPr>
+              <w:pStyle w:val="ListParagraph"/>
+              <w:ind w:left="0"/>
+              <w:jc w:val="both"/>
+              <w:rPr>
+                <w:rFonts w:ascii="Times New Roman" w:hAnsi="Times New Roman" w:cs="Times New Roman"/>
+                <w:color w:val="000000"/>
+                <w:sz w:val="28"/>
+                <w:szCs w:val="18"/>
+                <w:shd w:val="clear" w:color="auto" w:fill="FFFFFF"/>
+              </w:rPr>
+            </w:pPr>
+            <w:r>
+              <w:rPr>
+                <w:rFonts w:ascii="Times New Roman" w:hAnsi="Times New Roman" w:cs="Times New Roman"/>
+                <w:color w:val="000000"/>
+                <w:sz w:val="28"/>
+                <w:szCs w:val="18"/>
+                <w:shd w:val="clear" w:color="auto" w:fill="FFFFFF"/>
+              </w:rPr>
+              <w:t>T</w:t>
+            </w:r>
+            <w:r>
+              <w:rPr>
+                <w:rFonts w:ascii="Times New Roman" w:hAnsi="Times New Roman" w:cs="Times New Roman"/>
+                <w:color w:val="000000"/>
+                <w:sz w:val="28"/>
+                <w:szCs w:val="18"/>
+                <w:shd w:val="clear" w:color="auto" w:fill="FFFFFF"/>
+              </w:rPr>
+              <w:t>hống kế thông tin của 1 đơn vị</w:t>
+            </w:r>
+            <w:r>
+              <w:rPr>
+                <w:rFonts w:ascii="Times New Roman" w:hAnsi="Times New Roman" w:cs="Times New Roman"/>
+                <w:color w:val="000000"/>
+                <w:sz w:val="28"/>
+                <w:szCs w:val="18"/>
+                <w:shd w:val="clear" w:color="auto" w:fill="FFFFFF"/>
+              </w:rPr>
+              <w:t>, nhóm sinh viên</w:t>
+            </w:r>
+          </w:p>
+          <w:p>
+            <w:pPr>
+              <w:pStyle w:val="ListParagraph"/>
+              <w:ind w:left="0"/>
+              <w:jc w:val="both"/>
+              <w:rPr>
+                <w:rFonts w:ascii="Times New Roman" w:hAnsi="Times New Roman" w:cs="Times New Roman"/>
+                <w:color w:val="000000"/>
+                <w:sz w:val="28"/>
+                <w:szCs w:val="18"/>
+                <w:shd w:val="clear" w:color="auto" w:fill="FFFFFF"/>
+              </w:rPr>
+            </w:pPr>
+            <w:r>
+              <w:rPr>
+                <w:rFonts w:ascii="Times New Roman" w:hAnsi="Times New Roman" w:cs="Times New Roman"/>
+                <w:color w:val="000000"/>
+                <w:sz w:val="28"/>
+                <w:szCs w:val="18"/>
+                <w:shd w:val="clear" w:color="auto" w:fill="FFFFFF"/>
+              </w:rPr>
+              <w:t>Tính năng so sánh thông tin giữa nhiều sinh viên, nhiều đơn vị với nhau</w:t>
+            </w:r>
+          </w:p>
+        </w:tc>
+      </w:tr>
+      <w:tr>
+        <w:tc>
+          <w:tcPr>
+            <w:tcW w:w="1980" w:type="dxa"/>
+          </w:tcPr>
+          <w:p>
+            <w:pPr>
+              <w:pStyle w:val="ListParagraph"/>
+              <w:ind w:left="0"/>
+              <w:rPr>
+                <w:rFonts w:ascii="Times New Roman" w:hAnsi="Times New Roman" w:cs="Times New Roman"/>
+                <w:b/>
+                <w:color w:val="000000"/>
+                <w:sz w:val="28"/>
+                <w:szCs w:val="18"/>
+                <w:shd w:val="clear" w:color="auto" w:fill="FFFFFF"/>
+              </w:rPr>
+            </w:pPr>
+            <w:r>
+              <w:rPr>
+                <w:rFonts w:ascii="Times New Roman" w:hAnsi="Times New Roman" w:cs="Times New Roman"/>
+                <w:b/>
+                <w:color w:val="000000"/>
+                <w:sz w:val="28"/>
+                <w:szCs w:val="18"/>
+                <w:shd w:val="clear" w:color="auto" w:fill="FFFFFF"/>
+              </w:rPr>
+              <w:t>Sao lưu, phục hồi</w:t>
+            </w:r>
+          </w:p>
+        </w:tc>
+        <w:tc>
+          <w:tcPr>
+            <w:tcW w:w="6655" w:type="dxa"/>
+          </w:tcPr>
+          <w:p>
+            <w:pPr>
+              <w:pStyle w:val="ListParagraph"/>
+              <w:ind w:left="0"/>
+              <w:jc w:val="both"/>
+              <w:rPr>
+                <w:rFonts w:ascii="Times New Roman" w:hAnsi="Times New Roman" w:cs="Times New Roman"/>
+                <w:color w:val="000000"/>
+                <w:sz w:val="28"/>
+                <w:szCs w:val="18"/>
+                <w:shd w:val="clear" w:color="auto" w:fill="FFFFFF"/>
+              </w:rPr>
+            </w:pPr>
+            <w:r>
+              <w:rPr>
+                <w:rFonts w:ascii="Times New Roman" w:hAnsi="Times New Roman" w:cs="Times New Roman"/>
+                <w:color w:val="000000"/>
+                <w:sz w:val="28"/>
+                <w:szCs w:val="18"/>
+                <w:shd w:val="clear" w:color="auto" w:fill="FFFFFF"/>
+              </w:rPr>
+              <w:t>Sao lưu, phục hồi dữ liệu</w:t>
+            </w:r>
+          </w:p>
+          <w:p>
+            <w:pPr>
+              <w:pStyle w:val="ListParagraph"/>
+              <w:ind w:left="0"/>
+              <w:jc w:val="both"/>
+              <w:rPr>
+                <w:rFonts w:ascii="Times New Roman" w:hAnsi="Times New Roman" w:cs="Times New Roman"/>
+                <w:color w:val="000000"/>
+                <w:sz w:val="28"/>
+                <w:szCs w:val="18"/>
+                <w:shd w:val="clear" w:color="auto" w:fill="FFFFFF"/>
+              </w:rPr>
+            </w:pPr>
+            <w:bookmarkStart w:id="0" w:name="_GoBack"/>
+            <w:bookmarkEnd w:id="0"/>
+          </w:p>
+        </w:tc>
+      </w:tr>
+      <w:tr>
+        <w:tc>
+          <w:tcPr>
+            <w:tcW w:w="1980" w:type="dxa"/>
+          </w:tcPr>
+          <w:p>
+            <w:pPr>
+              <w:pStyle w:val="ListParagraph"/>
+              <w:ind w:left="0"/>
+              <w:rPr>
+                <w:rFonts w:ascii="Times New Roman" w:hAnsi="Times New Roman" w:cs="Times New Roman"/>
+                <w:b/>
+                <w:color w:val="000000"/>
+                <w:sz w:val="28"/>
+                <w:szCs w:val="18"/>
+                <w:shd w:val="clear" w:color="auto" w:fill="FFFFFF"/>
+              </w:rPr>
+            </w:pPr>
+          </w:p>
+        </w:tc>
+        <w:tc>
+          <w:tcPr>
+            <w:tcW w:w="6655" w:type="dxa"/>
+          </w:tcPr>
+          <w:p>
+            <w:pPr>
+              <w:pStyle w:val="ListParagraph"/>
+              <w:ind w:left="0"/>
+              <w:jc w:val="both"/>
+              <w:rPr>
+                <w:rFonts w:ascii="Times New Roman" w:hAnsi="Times New Roman" w:cs="Times New Roman"/>
+                <w:color w:val="000000"/>
+                <w:sz w:val="28"/>
+                <w:szCs w:val="18"/>
+                <w:shd w:val="clear" w:color="auto" w:fill="FFFFFF"/>
+              </w:rPr>
+            </w:pPr>
+          </w:p>
+        </w:tc>
+      </w:tr>
+    </w:tbl>
     <w:p>
       <w:pPr>
         <w:pStyle w:val="ListParagraph"/>
-        <w:numPr>
-          <w:ilvl w:val="0"/>
-          <w:numId w:val="3"/>
-        </w:numPr>
+        <w:ind w:left="1080"/>
         <w:jc w:val="both"/>
         <w:rPr>
           <w:rFonts w:ascii="Times New Roman" w:hAnsi="Times New Roman" w:cs="Times New Roman"/>
@@ -743,206 +1654,6 @@
           <w:shd w:val="clear" w:color="auto" w:fill="FFFFFF"/>
         </w:rPr>
       </w:pPr>
-      <w:r>
-        <w:rPr>
-          <w:rFonts w:ascii="Times New Roman" w:hAnsi="Times New Roman" w:cs="Times New Roman"/>
-          <w:b/>
-          <w:color w:val="000000"/>
-          <w:sz w:val="28"/>
-          <w:szCs w:val="18"/>
-          <w:shd w:val="clear" w:color="auto" w:fill="FFFFFF"/>
-        </w:rPr>
-        <w:t>Yêu cầu</w:t>
-      </w:r>
-    </w:p>
-    <w:p>
-      <w:pPr>
-        <w:pStyle w:val="ListParagraph"/>
-        <w:numPr>
-          <w:ilvl w:val="0"/>
-          <w:numId w:val="4"/>
-        </w:numPr>
-        <w:jc w:val="both"/>
-        <w:rPr>
-          <w:rFonts w:ascii="Times New Roman" w:hAnsi="Times New Roman" w:cs="Times New Roman"/>
-          <w:b/>
-          <w:color w:val="000000"/>
-          <w:sz w:val="28"/>
-          <w:szCs w:val="18"/>
-          <w:shd w:val="clear" w:color="auto" w:fill="FFFFFF"/>
-        </w:rPr>
-      </w:pPr>
-      <w:r>
-        <w:rPr>
-          <w:rFonts w:ascii="Times New Roman" w:hAnsi="Times New Roman" w:cs="Times New Roman"/>
-          <w:color w:val="000000"/>
-          <w:sz w:val="28"/>
-          <w:szCs w:val="18"/>
-          <w:shd w:val="clear" w:color="auto" w:fill="FFFFFF"/>
-        </w:rPr>
-        <w:t>Quản lý sinh viên trong trường phân cấp từ trường – viện – lớp.</w:t>
-      </w:r>
-    </w:p>
-    <w:p>
-      <w:pPr>
-        <w:pStyle w:val="ListParagraph"/>
-        <w:numPr>
-          <w:ilvl w:val="0"/>
-          <w:numId w:val="4"/>
-        </w:numPr>
-        <w:jc w:val="both"/>
-        <w:rPr>
-          <w:rFonts w:ascii="Times New Roman" w:hAnsi="Times New Roman" w:cs="Times New Roman"/>
-          <w:b/>
-          <w:color w:val="000000"/>
-          <w:sz w:val="28"/>
-          <w:szCs w:val="18"/>
-          <w:shd w:val="clear" w:color="auto" w:fill="FFFFFF"/>
-        </w:rPr>
-      </w:pPr>
-      <w:r>
-        <w:rPr>
-          <w:rFonts w:ascii="Times New Roman" w:hAnsi="Times New Roman" w:cs="Times New Roman"/>
-          <w:color w:val="000000"/>
-          <w:sz w:val="28"/>
-          <w:szCs w:val="18"/>
-          <w:shd w:val="clear" w:color="auto" w:fill="FFFFFF"/>
-        </w:rPr>
-        <w:t>Quản lý hoạt động của các đơn vị LCH viện và các ban chuyên môn</w:t>
-      </w:r>
-    </w:p>
-    <w:p>
-      <w:pPr>
-        <w:pStyle w:val="ListParagraph"/>
-        <w:numPr>
-          <w:ilvl w:val="0"/>
-          <w:numId w:val="4"/>
-        </w:numPr>
-        <w:jc w:val="both"/>
-        <w:rPr>
-          <w:rFonts w:ascii="Times New Roman" w:hAnsi="Times New Roman" w:cs="Times New Roman"/>
-          <w:b/>
-          <w:color w:val="000000"/>
-          <w:sz w:val="28"/>
-          <w:szCs w:val="18"/>
-          <w:shd w:val="clear" w:color="auto" w:fill="FFFFFF"/>
-        </w:rPr>
-      </w:pPr>
-      <w:r>
-        <w:rPr>
-          <w:rFonts w:ascii="Times New Roman" w:hAnsi="Times New Roman" w:cs="Times New Roman"/>
-          <w:color w:val="000000"/>
-          <w:sz w:val="28"/>
-          <w:szCs w:val="18"/>
-          <w:shd w:val="clear" w:color="auto" w:fill="FFFFFF"/>
-        </w:rPr>
-        <w:t>Quản lý hoạt động của các đơn vị trực thuộc như các câu lạc bộ, đội tình nguyện</w:t>
-      </w:r>
-    </w:p>
-    <w:p>
-      <w:pPr>
-        <w:pStyle w:val="ListParagraph"/>
-        <w:numPr>
-          <w:ilvl w:val="0"/>
-          <w:numId w:val="4"/>
-        </w:numPr>
-        <w:jc w:val="both"/>
-        <w:rPr>
-          <w:rFonts w:ascii="Times New Roman" w:hAnsi="Times New Roman" w:cs="Times New Roman"/>
-          <w:b/>
-          <w:color w:val="000000"/>
-          <w:sz w:val="28"/>
-          <w:szCs w:val="18"/>
-          <w:shd w:val="clear" w:color="auto" w:fill="FFFFFF"/>
-        </w:rPr>
-      </w:pPr>
-      <w:r>
-        <w:rPr>
-          <w:rFonts w:ascii="Times New Roman" w:hAnsi="Times New Roman" w:cs="Times New Roman"/>
-          <w:color w:val="000000"/>
-          <w:sz w:val="28"/>
-          <w:szCs w:val="18"/>
-          <w:shd w:val="clear" w:color="auto" w:fill="FFFFFF"/>
-        </w:rPr>
-        <w:t>Tổ chức lưu trữ dữ liệu theo từng năm</w:t>
-      </w:r>
-    </w:p>
-    <w:p>
-      <w:pPr>
-        <w:pStyle w:val="ListParagraph"/>
-        <w:numPr>
-          <w:ilvl w:val="0"/>
-          <w:numId w:val="3"/>
-        </w:numPr>
-        <w:jc w:val="both"/>
-        <w:rPr>
-          <w:rFonts w:ascii="Times New Roman" w:hAnsi="Times New Roman" w:cs="Times New Roman"/>
-          <w:b/>
-          <w:color w:val="000000"/>
-          <w:sz w:val="28"/>
-          <w:szCs w:val="18"/>
-          <w:shd w:val="clear" w:color="auto" w:fill="FFFFFF"/>
-        </w:rPr>
-      </w:pPr>
-      <w:r>
-        <w:rPr>
-          <w:rFonts w:ascii="Times New Roman" w:hAnsi="Times New Roman" w:cs="Times New Roman"/>
-          <w:b/>
-          <w:color w:val="000000"/>
-          <w:sz w:val="28"/>
-          <w:szCs w:val="18"/>
-          <w:shd w:val="clear" w:color="auto" w:fill="FFFFFF"/>
-        </w:rPr>
-        <w:t>Các c</w:t>
-      </w:r>
-      <w:r>
-        <w:rPr>
-          <w:rFonts w:ascii="Times New Roman" w:hAnsi="Times New Roman" w:cs="Times New Roman"/>
-          <w:b/>
-          <w:color w:val="000000"/>
-          <w:sz w:val="28"/>
-          <w:szCs w:val="18"/>
-          <w:shd w:val="clear" w:color="auto" w:fill="FFFFFF"/>
-        </w:rPr>
-        <w:t xml:space="preserve">hức năng </w:t>
-      </w:r>
-      <w:r>
-        <w:rPr>
-          <w:rFonts w:ascii="Times New Roman" w:hAnsi="Times New Roman" w:cs="Times New Roman"/>
-          <w:b/>
-          <w:color w:val="000000"/>
-          <w:sz w:val="28"/>
-          <w:szCs w:val="18"/>
-          <w:shd w:val="clear" w:color="auto" w:fill="FFFFFF"/>
-        </w:rPr>
-        <w:t xml:space="preserve">của </w:t>
-      </w:r>
-      <w:r>
-        <w:rPr>
-          <w:rFonts w:ascii="Times New Roman" w:hAnsi="Times New Roman" w:cs="Times New Roman"/>
-          <w:b/>
-          <w:color w:val="000000"/>
-          <w:sz w:val="28"/>
-          <w:szCs w:val="18"/>
-          <w:shd w:val="clear" w:color="auto" w:fill="FFFFFF"/>
-        </w:rPr>
-        <w:t>phần mềm</w:t>
-      </w:r>
-    </w:p>
-    <w:p>
-      <w:pPr>
-        <w:pStyle w:val="ListParagraph"/>
-        <w:jc w:val="both"/>
-        <w:rPr>
-          <w:rFonts w:ascii="Times New Roman" w:hAnsi="Times New Roman" w:cs="Times New Roman"/>
-          <w:color w:val="000000"/>
-          <w:sz w:val="28"/>
-          <w:szCs w:val="18"/>
-          <w:shd w:val="clear" w:color="auto" w:fill="FFFFFF"/>
-        </w:rPr>
-      </w:pPr>
-      <w:bookmarkStart w:id="0" w:name="_GoBack"/>
-      <w:bookmarkEnd w:id="0"/>
     </w:p>
     <w:sectPr>
       <w:pgSz w:w="12240" w:h="15840"/>
@@ -957,6 +1668,208 @@
 <file path=word/numbering.xml><?xml version="1.0" encoding="utf-8"?>
 <w:numbering xmlns:wpc="http://schemas.microsoft.com/office/word/2010/wordprocessingCanvas" xmlns:mc="http://schemas.openxmlformats.org/markup-compatibility/2006" xmlns:o="urn:schemas-microsoft-com:office:office" xmlns:r="http://schemas.openxmlformats.org/officeDocument/2006/relationships" xmlns:m="http://schemas.openxmlformats.org/officeDocument/2006/math" xmlns:v="urn:schemas-microsoft-com:vml" xmlns:wp14="http://schemas.microsoft.com/office/word/2010/wordprocessingDrawing" xmlns:wp="http://schemas.openxmlformats.org/drawingml/2006/wordprocessingDrawing" xmlns:w10="urn:schemas-microsoft-com:office:word" xmlns:w="http://schemas.openxmlformats.org/wordprocessingml/2006/main" xmlns:w14="http://schemas.microsoft.com/office/word/2010/wordml" xmlns:w15="http://schemas.microsoft.com/office/word/2012/wordml" xmlns:wpg="http://schemas.microsoft.com/office/word/2010/wordprocessingGroup" xmlns:wpi="http://schemas.microsoft.com/office/word/2010/wordprocessingInk" xmlns:wne="http://schemas.microsoft.com/office/word/2006/wordml" xmlns:wps="http://schemas.microsoft.com/office/word/2010/wordprocessingShape" mc:Ignorable="w14 w15 wp14">
   <w:abstractNum w:abstractNumId="0">
+    <w:nsid w:val="049279C6"/>
+    <w:multiLevelType w:val="hybridMultilevel"/>
+    <w:tmpl w:val="326CDE2A"/>
+    <w:lvl w:ilvl="0" w:tplc="B1627800">
+      <w:start w:val="1"/>
+      <w:numFmt w:val="decimal"/>
+      <w:lvlText w:val="%1."/>
+      <w:lvlJc w:val="left"/>
+      <w:pPr>
+        <w:ind w:left="1080" w:hanging="360"/>
+      </w:pPr>
+      <w:rPr>
+        <w:rFonts w:hint="default"/>
+      </w:rPr>
+    </w:lvl>
+    <w:lvl w:ilvl="1" w:tplc="04090019" w:tentative="1">
+      <w:start w:val="1"/>
+      <w:numFmt w:val="lowerLetter"/>
+      <w:lvlText w:val="%2."/>
+      <w:lvlJc w:val="left"/>
+      <w:pPr>
+        <w:ind w:left="1800" w:hanging="360"/>
+      </w:pPr>
+    </w:lvl>
+    <w:lvl w:ilvl="2" w:tplc="0409001B" w:tentative="1">
+      <w:start w:val="1"/>
+      <w:numFmt w:val="lowerRoman"/>
+      <w:lvlText w:val="%3."/>
+      <w:lvlJc w:val="right"/>
+      <w:pPr>
+        <w:ind w:left="2520" w:hanging="180"/>
+      </w:pPr>
+    </w:lvl>
+    <w:lvl w:ilvl="3" w:tplc="0409000F" w:tentative="1">
+      <w:start w:val="1"/>
+      <w:numFmt w:val="decimal"/>
+      <w:lvlText w:val="%4."/>
+      <w:lvlJc w:val="left"/>
+      <w:pPr>
+        <w:ind w:left="3240" w:hanging="360"/>
+      </w:pPr>
+    </w:lvl>
+    <w:lvl w:ilvl="4" w:tplc="04090019" w:tentative="1">
+      <w:start w:val="1"/>
+      <w:numFmt w:val="lowerLetter"/>
+      <w:lvlText w:val="%5."/>
+      <w:lvlJc w:val="left"/>
+      <w:pPr>
+        <w:ind w:left="3960" w:hanging="360"/>
+      </w:pPr>
+    </w:lvl>
+    <w:lvl w:ilvl="5" w:tplc="0409001B" w:tentative="1">
+      <w:start w:val="1"/>
+      <w:numFmt w:val="lowerRoman"/>
+      <w:lvlText w:val="%6."/>
+      <w:lvlJc w:val="right"/>
+      <w:pPr>
+        <w:ind w:left="4680" w:hanging="180"/>
+      </w:pPr>
+    </w:lvl>
+    <w:lvl w:ilvl="6" w:tplc="0409000F" w:tentative="1">
+      <w:start w:val="1"/>
+      <w:numFmt w:val="decimal"/>
+      <w:lvlText w:val="%7."/>
+      <w:lvlJc w:val="left"/>
+      <w:pPr>
+        <w:ind w:left="5400" w:hanging="360"/>
+      </w:pPr>
+    </w:lvl>
+    <w:lvl w:ilvl="7" w:tplc="04090019" w:tentative="1">
+      <w:start w:val="1"/>
+      <w:numFmt w:val="lowerLetter"/>
+      <w:lvlText w:val="%8."/>
+      <w:lvlJc w:val="left"/>
+      <w:pPr>
+        <w:ind w:left="6120" w:hanging="360"/>
+      </w:pPr>
+    </w:lvl>
+    <w:lvl w:ilvl="8" w:tplc="0409001B" w:tentative="1">
+      <w:start w:val="1"/>
+      <w:numFmt w:val="lowerRoman"/>
+      <w:lvlText w:val="%9."/>
+      <w:lvlJc w:val="right"/>
+      <w:pPr>
+        <w:ind w:left="6840" w:hanging="180"/>
+      </w:pPr>
+    </w:lvl>
+  </w:abstractNum>
+  <w:abstractNum w:abstractNumId="1">
+    <w:nsid w:val="267056CC"/>
+    <w:multiLevelType w:val="hybridMultilevel"/>
+    <w:tmpl w:val="7012CD7E"/>
+    <w:lvl w:ilvl="0" w:tplc="64DA7386">
+      <w:start w:val="2"/>
+      <w:numFmt w:val="bullet"/>
+      <w:lvlText w:val="-"/>
+      <w:lvlJc w:val="left"/>
+      <w:pPr>
+        <w:ind w:left="720" w:hanging="360"/>
+      </w:pPr>
+      <w:rPr>
+        <w:rFonts w:ascii="Times New Roman" w:eastAsiaTheme="minorEastAsia" w:hAnsi="Times New Roman" w:cs="Times New Roman" w:hint="default"/>
+      </w:rPr>
+    </w:lvl>
+    <w:lvl w:ilvl="1" w:tplc="04090003" w:tentative="1">
+      <w:start w:val="1"/>
+      <w:numFmt w:val="bullet"/>
+      <w:lvlText w:val="o"/>
+      <w:lvlJc w:val="left"/>
+      <w:pPr>
+        <w:ind w:left="1440" w:hanging="360"/>
+      </w:pPr>
+      <w:rPr>
+        <w:rFonts w:ascii="Courier New" w:hAnsi="Courier New" w:cs="Courier New" w:hint="default"/>
+      </w:rPr>
+    </w:lvl>
+    <w:lvl w:ilvl="2" w:tplc="04090005" w:tentative="1">
+      <w:start w:val="1"/>
+      <w:numFmt w:val="bullet"/>
+      <w:lvlText w:val=""/>
+      <w:lvlJc w:val="left"/>
+      <w:pPr>
+        <w:ind w:left="2160" w:hanging="360"/>
+      </w:pPr>
+      <w:rPr>
+        <w:rFonts w:ascii="Wingdings" w:hAnsi="Wingdings" w:hint="default"/>
+      </w:rPr>
+    </w:lvl>
+    <w:lvl w:ilvl="3" w:tplc="04090001" w:tentative="1">
+      <w:start w:val="1"/>
+      <w:numFmt w:val="bullet"/>
+      <w:lvlText w:val=""/>
+      <w:lvlJc w:val="left"/>
+      <w:pPr>
+        <w:ind w:left="2880" w:hanging="360"/>
+      </w:pPr>
+      <w:rPr>
+        <w:rFonts w:ascii="Symbol" w:hAnsi="Symbol" w:hint="default"/>
+      </w:rPr>
+    </w:lvl>
+    <w:lvl w:ilvl="4" w:tplc="04090003" w:tentative="1">
+      <w:start w:val="1"/>
+      <w:numFmt w:val="bullet"/>
+      <w:lvlText w:val="o"/>
+      <w:lvlJc w:val="left"/>
+      <w:pPr>
+        <w:ind w:left="3600" w:hanging="360"/>
+      </w:pPr>
+      <w:rPr>
+        <w:rFonts w:ascii="Courier New" w:hAnsi="Courier New" w:cs="Courier New" w:hint="default"/>
+      </w:rPr>
+    </w:lvl>
+    <w:lvl w:ilvl="5" w:tplc="04090005" w:tentative="1">
+      <w:start w:val="1"/>
+      <w:numFmt w:val="bullet"/>
+      <w:lvlText w:val=""/>
+      <w:lvlJc w:val="left"/>
+      <w:pPr>
+        <w:ind w:left="4320" w:hanging="360"/>
+      </w:pPr>
+      <w:rPr>
+        <w:rFonts w:ascii="Wingdings" w:hAnsi="Wingdings" w:hint="default"/>
+      </w:rPr>
+    </w:lvl>
+    <w:lvl w:ilvl="6" w:tplc="04090001" w:tentative="1">
+      <w:start w:val="1"/>
+      <w:numFmt w:val="bullet"/>
+      <w:lvlText w:val=""/>
+      <w:lvlJc w:val="left"/>
+      <w:pPr>
+        <w:ind w:left="5040" w:hanging="360"/>
+      </w:pPr>
+      <w:rPr>
+        <w:rFonts w:ascii="Symbol" w:hAnsi="Symbol" w:hint="default"/>
+      </w:rPr>
+    </w:lvl>
+    <w:lvl w:ilvl="7" w:tplc="04090003" w:tentative="1">
+      <w:start w:val="1"/>
+      <w:numFmt w:val="bullet"/>
+      <w:lvlText w:val="o"/>
+      <w:lvlJc w:val="left"/>
+      <w:pPr>
+        <w:ind w:left="5760" w:hanging="360"/>
+      </w:pPr>
+      <w:rPr>
+        <w:rFonts w:ascii="Courier New" w:hAnsi="Courier New" w:cs="Courier New" w:hint="default"/>
+      </w:rPr>
+    </w:lvl>
+    <w:lvl w:ilvl="8" w:tplc="04090005" w:tentative="1">
+      <w:start w:val="1"/>
+      <w:numFmt w:val="bullet"/>
+      <w:lvlText w:val=""/>
+      <w:lvlJc w:val="left"/>
+      <w:pPr>
+        <w:ind w:left="6480" w:hanging="360"/>
+      </w:pPr>
+      <w:rPr>
+        <w:rFonts w:ascii="Wingdings" w:hAnsi="Wingdings" w:hint="default"/>
+      </w:rPr>
+    </w:lvl>
+  </w:abstractNum>
+  <w:abstractNum w:abstractNumId="2">
     <w:nsid w:val="2B115D34"/>
     <w:multiLevelType w:val="hybridMultilevel"/>
     <w:tmpl w:val="AA925298"/>
@@ -1042,7 +1955,7 @@
       </w:pPr>
     </w:lvl>
   </w:abstractNum>
-  <w:abstractNum w:abstractNumId="1">
+  <w:abstractNum w:abstractNumId="3">
     <w:nsid w:val="316E0613"/>
     <w:multiLevelType w:val="hybridMultilevel"/>
     <w:tmpl w:val="74D81ED0"/>
@@ -1128,7 +2041,7 @@
       </w:pPr>
     </w:lvl>
   </w:abstractNum>
-  <w:abstractNum w:abstractNumId="2">
+  <w:abstractNum w:abstractNumId="4">
     <w:nsid w:val="395F26E4"/>
     <w:multiLevelType w:val="hybridMultilevel"/>
     <w:tmpl w:val="381C0E9E"/>
@@ -1217,7 +2130,120 @@
       </w:pPr>
     </w:lvl>
   </w:abstractNum>
-  <w:abstractNum w:abstractNumId="3">
+  <w:abstractNum w:abstractNumId="5">
+    <w:nsid w:val="420A4407"/>
+    <w:multiLevelType w:val="hybridMultilevel"/>
+    <w:tmpl w:val="3566E4F2"/>
+    <w:lvl w:ilvl="0" w:tplc="0409000B">
+      <w:start w:val="1"/>
+      <w:numFmt w:val="bullet"/>
+      <w:lvlText w:val=""/>
+      <w:lvlJc w:val="left"/>
+      <w:pPr>
+        <w:ind w:left="1800" w:hanging="360"/>
+      </w:pPr>
+      <w:rPr>
+        <w:rFonts w:ascii="Wingdings" w:hAnsi="Wingdings" w:hint="default"/>
+      </w:rPr>
+    </w:lvl>
+    <w:lvl w:ilvl="1" w:tplc="04090003" w:tentative="1">
+      <w:start w:val="1"/>
+      <w:numFmt w:val="bullet"/>
+      <w:lvlText w:val="o"/>
+      <w:lvlJc w:val="left"/>
+      <w:pPr>
+        <w:ind w:left="2520" w:hanging="360"/>
+      </w:pPr>
+      <w:rPr>
+        <w:rFonts w:ascii="Courier New" w:hAnsi="Courier New" w:cs="Courier New" w:hint="default"/>
+      </w:rPr>
+    </w:lvl>
+    <w:lvl w:ilvl="2" w:tplc="04090005" w:tentative="1">
+      <w:start w:val="1"/>
+      <w:numFmt w:val="bullet"/>
+      <w:lvlText w:val=""/>
+      <w:lvlJc w:val="left"/>
+      <w:pPr>
+        <w:ind w:left="3240" w:hanging="360"/>
+      </w:pPr>
+      <w:rPr>
+        <w:rFonts w:ascii="Wingdings" w:hAnsi="Wingdings" w:hint="default"/>
+      </w:rPr>
+    </w:lvl>
+    <w:lvl w:ilvl="3" w:tplc="04090001" w:tentative="1">
+      <w:start w:val="1"/>
+      <w:numFmt w:val="bullet"/>
+      <w:lvlText w:val=""/>
+      <w:lvlJc w:val="left"/>
+      <w:pPr>
+        <w:ind w:left="3960" w:hanging="360"/>
+      </w:pPr>
+      <w:rPr>
+        <w:rFonts w:ascii="Symbol" w:hAnsi="Symbol" w:hint="default"/>
+      </w:rPr>
+    </w:lvl>
+    <w:lvl w:ilvl="4" w:tplc="04090003" w:tentative="1">
+      <w:start w:val="1"/>
+      <w:numFmt w:val="bullet"/>
+      <w:lvlText w:val="o"/>
+      <w:lvlJc w:val="left"/>
+      <w:pPr>
+        <w:ind w:left="4680" w:hanging="360"/>
+      </w:pPr>
+      <w:rPr>
+        <w:rFonts w:ascii="Courier New" w:hAnsi="Courier New" w:cs="Courier New" w:hint="default"/>
+      </w:rPr>
+    </w:lvl>
+    <w:lvl w:ilvl="5" w:tplc="04090005" w:tentative="1">
+      <w:start w:val="1"/>
+      <w:numFmt w:val="bullet"/>
+      <w:lvlText w:val=""/>
+      <w:lvlJc w:val="left"/>
+      <w:pPr>
+        <w:ind w:left="5400" w:hanging="360"/>
+      </w:pPr>
+      <w:rPr>
+        <w:rFonts w:ascii="Wingdings" w:hAnsi="Wingdings" w:hint="default"/>
+      </w:rPr>
+    </w:lvl>
+    <w:lvl w:ilvl="6" w:tplc="04090001" w:tentative="1">
+      <w:start w:val="1"/>
+      <w:numFmt w:val="bullet"/>
+      <w:lvlText w:val=""/>
+      <w:lvlJc w:val="left"/>
+      <w:pPr>
+        <w:ind w:left="6120" w:hanging="360"/>
+      </w:pPr>
+      <w:rPr>
+        <w:rFonts w:ascii="Symbol" w:hAnsi="Symbol" w:hint="default"/>
+      </w:rPr>
+    </w:lvl>
+    <w:lvl w:ilvl="7" w:tplc="04090003" w:tentative="1">
+      <w:start w:val="1"/>
+      <w:numFmt w:val="bullet"/>
+      <w:lvlText w:val="o"/>
+      <w:lvlJc w:val="left"/>
+      <w:pPr>
+        <w:ind w:left="6840" w:hanging="360"/>
+      </w:pPr>
+      <w:rPr>
+        <w:rFonts w:ascii="Courier New" w:hAnsi="Courier New" w:cs="Courier New" w:hint="default"/>
+      </w:rPr>
+    </w:lvl>
+    <w:lvl w:ilvl="8" w:tplc="04090005" w:tentative="1">
+      <w:start w:val="1"/>
+      <w:numFmt w:val="bullet"/>
+      <w:lvlText w:val=""/>
+      <w:lvlJc w:val="left"/>
+      <w:pPr>
+        <w:ind w:left="7560" w:hanging="360"/>
+      </w:pPr>
+      <w:rPr>
+        <w:rFonts w:ascii="Wingdings" w:hAnsi="Wingdings" w:hint="default"/>
+      </w:rPr>
+    </w:lvl>
+  </w:abstractNum>
+  <w:abstractNum w:abstractNumId="6">
     <w:nsid w:val="64C406C4"/>
     <w:multiLevelType w:val="hybridMultilevel"/>
     <w:tmpl w:val="79287DF4"/>
@@ -1330,7 +2356,96 @@
       </w:rPr>
     </w:lvl>
   </w:abstractNum>
-  <w:abstractNum w:abstractNumId="4">
+  <w:abstractNum w:abstractNumId="7">
+    <w:nsid w:val="7ACF2AF1"/>
+    <w:multiLevelType w:val="hybridMultilevel"/>
+    <w:tmpl w:val="89760494"/>
+    <w:lvl w:ilvl="0" w:tplc="CB761608">
+      <w:start w:val="1"/>
+      <w:numFmt w:val="decimal"/>
+      <w:lvlText w:val="%1."/>
+      <w:lvlJc w:val="left"/>
+      <w:pPr>
+        <w:ind w:left="1080" w:hanging="360"/>
+      </w:pPr>
+      <w:rPr>
+        <w:rFonts w:hint="default"/>
+      </w:rPr>
+    </w:lvl>
+    <w:lvl w:ilvl="1" w:tplc="04090019" w:tentative="1">
+      <w:start w:val="1"/>
+      <w:numFmt w:val="lowerLetter"/>
+      <w:lvlText w:val="%2."/>
+      <w:lvlJc w:val="left"/>
+      <w:pPr>
+        <w:ind w:left="1800" w:hanging="360"/>
+      </w:pPr>
+    </w:lvl>
+    <w:lvl w:ilvl="2" w:tplc="0409001B" w:tentative="1">
+      <w:start w:val="1"/>
+      <w:numFmt w:val="lowerRoman"/>
+      <w:lvlText w:val="%3."/>
+      <w:lvlJc w:val="right"/>
+      <w:pPr>
+        <w:ind w:left="2520" w:hanging="180"/>
+      </w:pPr>
+    </w:lvl>
+    <w:lvl w:ilvl="3" w:tplc="0409000F" w:tentative="1">
+      <w:start w:val="1"/>
+      <w:numFmt w:val="decimal"/>
+      <w:lvlText w:val="%4."/>
+      <w:lvlJc w:val="left"/>
+      <w:pPr>
+        <w:ind w:left="3240" w:hanging="360"/>
+      </w:pPr>
+    </w:lvl>
+    <w:lvl w:ilvl="4" w:tplc="04090019" w:tentative="1">
+      <w:start w:val="1"/>
+      <w:numFmt w:val="lowerLetter"/>
+      <w:lvlText w:val="%5."/>
+      <w:lvlJc w:val="left"/>
+      <w:pPr>
+        <w:ind w:left="3960" w:hanging="360"/>
+      </w:pPr>
+    </w:lvl>
+    <w:lvl w:ilvl="5" w:tplc="0409001B" w:tentative="1">
+      <w:start w:val="1"/>
+      <w:numFmt w:val="lowerRoman"/>
+      <w:lvlText w:val="%6."/>
+      <w:lvlJc w:val="right"/>
+      <w:pPr>
+        <w:ind w:left="4680" w:hanging="180"/>
+      </w:pPr>
+    </w:lvl>
+    <w:lvl w:ilvl="6" w:tplc="0409000F" w:tentative="1">
+      <w:start w:val="1"/>
+      <w:numFmt w:val="decimal"/>
+      <w:lvlText w:val="%7."/>
+      <w:lvlJc w:val="left"/>
+      <w:pPr>
+        <w:ind w:left="5400" w:hanging="360"/>
+      </w:pPr>
+    </w:lvl>
+    <w:lvl w:ilvl="7" w:tplc="04090019" w:tentative="1">
+      <w:start w:val="1"/>
+      <w:numFmt w:val="lowerLetter"/>
+      <w:lvlText w:val="%8."/>
+      <w:lvlJc w:val="left"/>
+      <w:pPr>
+        <w:ind w:left="6120" w:hanging="360"/>
+      </w:pPr>
+    </w:lvl>
+    <w:lvl w:ilvl="8" w:tplc="0409001B" w:tentative="1">
+      <w:start w:val="1"/>
+      <w:numFmt w:val="lowerRoman"/>
+      <w:lvlText w:val="%9."/>
+      <w:lvlJc w:val="right"/>
+      <w:pPr>
+        <w:ind w:left="6840" w:hanging="180"/>
+      </w:pPr>
+    </w:lvl>
+  </w:abstractNum>
+  <w:abstractNum w:abstractNumId="8">
     <w:nsid w:val="7D4D5335"/>
     <w:multiLevelType w:val="hybridMultilevel"/>
     <w:tmpl w:val="E724FDE0"/>
@@ -1444,19 +2559,31 @@
     </w:lvl>
   </w:abstractNum>
   <w:num w:numId="1">
+    <w:abstractNumId w:val="2"/>
+  </w:num>
+  <w:num w:numId="2">
+    <w:abstractNumId w:val="3"/>
+  </w:num>
+  <w:num w:numId="3">
+    <w:abstractNumId w:val="4"/>
+  </w:num>
+  <w:num w:numId="4">
+    <w:abstractNumId w:val="6"/>
+  </w:num>
+  <w:num w:numId="5">
+    <w:abstractNumId w:val="8"/>
+  </w:num>
+  <w:num w:numId="6">
+    <w:abstractNumId w:val="7"/>
+  </w:num>
+  <w:num w:numId="7">
     <w:abstractNumId w:val="0"/>
   </w:num>
-  <w:num w:numId="2">
+  <w:num w:numId="8">
+    <w:abstractNumId w:val="5"/>
+  </w:num>
+  <w:num w:numId="9">
     <w:abstractNumId w:val="1"/>
-  </w:num>
-  <w:num w:numId="3">
-    <w:abstractNumId w:val="2"/>
-  </w:num>
-  <w:num w:numId="4">
-    <w:abstractNumId w:val="3"/>
-  </w:num>
-  <w:num w:numId="5">
-    <w:abstractNumId w:val="4"/>
   </w:num>
 </w:numbering>
 </file>
@@ -2301,7 +3428,7 @@
 </file>
 
 <file path=customXml/itemProps1.xml><?xml version="1.0" encoding="utf-8"?>
-<ds:datastoreItem xmlns:ds="http://schemas.openxmlformats.org/officeDocument/2006/customXml" ds:itemID="{333B0F3D-F364-4CFE-B828-8FED17F3700F}">
+<ds:datastoreItem xmlns:ds="http://schemas.openxmlformats.org/officeDocument/2006/customXml" ds:itemID="{11539473-04AF-46F4-8E75-3FC8E46E6F37}">
   <ds:schemaRefs>
     <ds:schemaRef ds:uri="http://schemas.openxmlformats.org/officeDocument/2006/bibliography"/>
   </ds:schemaRefs>

</xml_diff>